<commit_message>
more history writing porting
</commit_message>
<xml_diff>
--- a/assets/templates/retainer.docx
+++ b/assets/templates/retainer.docx
@@ -1246,7 +1246,23 @@
           <w:b/>
           <w:bCs/>
         </w:rPr>
-        <w:t xml:space="preserve"> plus applicable taxes</w:t>
+        <w:t xml:space="preserve"> </w:t>
+      </w:r>
+      <w:r>
+        <w:rPr>
+          <w:rFonts w:ascii="Calibri" w:hAnsi="Calibri" w:cs="Calibri"/>
+          <w:b/>
+          <w:bCs/>
+        </w:rPr>
+        <w:t xml:space="preserve">including </w:t>
+      </w:r>
+      <w:r>
+        <w:rPr>
+          <w:rFonts w:ascii="Calibri" w:hAnsi="Calibri" w:cs="Calibri"/>
+          <w:b/>
+          <w:bCs/>
+        </w:rPr>
+        <w:t>applicable taxes</w:t>
       </w:r>
       <w:r>
         <w:rPr>

</xml_diff>

<commit_message>
fixed table selection and date coparison
</commit_message>
<xml_diff>
--- a/assets/templates/retainer.docx
+++ b/assets/templates/retainer.docx
@@ -44,6 +44,17 @@
           <w:lang w:val="en-US"/>
         </w:rPr>
         <w:t xml:space="preserve"> [YEAR]</w:t>
+      </w:r>
+      <w:r>
+        <w:rPr>
+          <w:rFonts w:ascii="Poppins" w:hAnsi="Poppins" w:cs="Poppins"/>
+          <w:bCs/>
+          <w:color w:val="FFFFFF" w:themeColor="background1"/>
+          <w:sz w:val="16"/>
+          <w:szCs w:val="16"/>
+          <w:lang w:val="en-US"/>
+        </w:rPr>
+        <w:t>.</w:t>
       </w:r>
       <w:r>
         <w:rPr>
@@ -1993,7 +2004,25 @@
           <w:sz w:val="16"/>
           <w:szCs w:val="16"/>
         </w:rPr>
-        <w:t>This agreement shall solely apply to the aforementioned case, and therein, no provisions for judicial review or appeal fees shall be included within this agreement.</w:t>
+        <w:t xml:space="preserve">This agreement shall solely apply to the </w:t>
+      </w:r>
+      <w:proofErr w:type="gramStart"/>
+      <w:r>
+        <w:rPr>
+          <w:rFonts w:ascii="Poppins" w:hAnsi="Poppins" w:cs="Poppins"/>
+          <w:sz w:val="16"/>
+          <w:szCs w:val="16"/>
+        </w:rPr>
+        <w:t>aforementioned case</w:t>
+      </w:r>
+      <w:proofErr w:type="gramEnd"/>
+      <w:r>
+        <w:rPr>
+          <w:rFonts w:ascii="Poppins" w:hAnsi="Poppins" w:cs="Poppins"/>
+          <w:sz w:val="16"/>
+          <w:szCs w:val="16"/>
+        </w:rPr>
+        <w:t>, and therein, no provisions for judicial review or appeal fees shall be included within this agreement.</w:t>
       </w:r>
     </w:p>
     <w:p>
@@ -3413,7 +3442,25 @@
           <w:sz w:val="16"/>
           <w:szCs w:val="16"/>
         </w:rPr>
-        <w:t>’s failure to perform any term of this Retainer Letter, as a result of conditions beyond his/her control such as, but not limited to, governmental restrictions or subsequent legislation, war, strikes, or natural disaster, shall not be deemed a breach of this Retainer Letter.</w:t>
+        <w:t xml:space="preserve">’s failure to perform any term of this Retainer Letter, </w:t>
+      </w:r>
+      <w:proofErr w:type="gramStart"/>
+      <w:r>
+        <w:rPr>
+          <w:rFonts w:ascii="Poppins" w:hAnsi="Poppins" w:cs="Poppins"/>
+          <w:sz w:val="16"/>
+          <w:szCs w:val="16"/>
+        </w:rPr>
+        <w:t>as a result of</w:t>
+      </w:r>
+      <w:proofErr w:type="gramEnd"/>
+      <w:r>
+        <w:rPr>
+          <w:rFonts w:ascii="Poppins" w:hAnsi="Poppins" w:cs="Poppins"/>
+          <w:sz w:val="16"/>
+          <w:szCs w:val="16"/>
+        </w:rPr>
+        <w:t xml:space="preserve"> conditions beyond his/her control such as, but not limited to, governmental restrictions or subsequent legislation, war, strikes, or natural disaster, shall not be deemed a breach of this Retainer Letter.</w:t>
       </w:r>
     </w:p>
     <w:p>
@@ -4185,7 +4232,7 @@
           </mc:Choice>
           <mc:Fallback>
             <w:pict>
-              <v:rect w14:anchorId="191BC0AD" id="Rectangle 4" o:spid="_x0000_s1026" style="position:absolute;margin-left:.7pt;margin-top:12.5pt;width:3in;height:0;z-index:251386368;visibility:visible;mso-wrap-style:square;mso-width-percent:0;mso-height-percent:0;mso-wrap-distance-left:9pt;mso-wrap-distance-top:0;mso-wrap-distance-right:9pt;mso-wrap-distance-bottom:0;mso-position-horizontal:absolute;mso-position-horizontal-relative:text;mso-position-vertical:absolute;mso-position-vertical-relative:text;mso-width-percent:0;mso-height-percent:0;mso-width-relative:margin;mso-height-relative:margin;v-text-anchor:middle" o:gfxdata="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" fillcolor="black [3213]" strokecolor="black [3213]" strokeweight="1pt"/>
+              <v:rect w14:anchorId="201B5A7E" id="Rectangle 4" o:spid="_x0000_s1026" style="position:absolute;margin-left:.7pt;margin-top:12.5pt;width:3in;height:0;z-index:251386368;visibility:visible;mso-wrap-style:square;mso-width-percent:0;mso-height-percent:0;mso-wrap-distance-left:9pt;mso-wrap-distance-top:0;mso-wrap-distance-right:9pt;mso-wrap-distance-bottom:0;mso-position-horizontal:absolute;mso-position-horizontal-relative:text;mso-position-vertical:absolute;mso-position-vertical-relative:text;mso-width-percent:0;mso-height-percent:0;mso-width-relative:margin;mso-height-relative:margin;v-text-anchor:middle" o:gfxdata="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" fillcolor="black [3213]" strokecolor="black [3213]" strokeweight="1pt"/>
             </w:pict>
           </mc:Fallback>
         </mc:AlternateContent>
@@ -4526,7 +4573,7 @@
                 </mc:Choice>
                 <mc:Fallback>
                   <w:pict>
-                    <v:rect w14:anchorId="747A26EC" id="Rectangle 2" o:spid="_x0000_s1026" style="position:absolute;margin-left:0;margin-top:3.75pt;width:482.4pt;height:5.05pt;z-index:251918848;visibility:visible;mso-wrap-style:square;mso-width-percent:0;mso-height-percent:0;mso-wrap-distance-left:9pt;mso-wrap-distance-top:0;mso-wrap-distance-right:9pt;mso-wrap-distance-bottom:0;mso-position-horizontal:absolute;mso-position-horizontal-relative:text;mso-position-vertical:absolute;mso-position-vertical-relative:text;mso-width-percent:0;mso-height-percent:0;mso-width-relative:margin;mso-height-relative:margin;v-text-anchor:middle" o:gfxdata="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" fillcolor="red" strokecolor="red" strokeweight="1pt"/>
+                    <v:rect w14:anchorId="2311FD66" id="Rectangle 2" o:spid="_x0000_s1026" style="position:absolute;margin-left:0;margin-top:3.75pt;width:482.4pt;height:5.05pt;z-index:251918848;visibility:visible;mso-wrap-style:square;mso-width-percent:0;mso-height-percent:0;mso-wrap-distance-left:9pt;mso-wrap-distance-top:0;mso-wrap-distance-right:9pt;mso-wrap-distance-bottom:0;mso-position-horizontal:absolute;mso-position-horizontal-relative:text;mso-position-vertical:absolute;mso-position-vertical-relative:text;mso-width-percent:0;mso-height-percent:0;mso-width-relative:margin;mso-height-relative:margin;v-text-anchor:middle" o:gfxdata="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" fillcolor="red" strokecolor="red" strokeweight="1pt"/>
                   </w:pict>
                 </mc:Fallback>
               </mc:AlternateContent>
@@ -5570,7 +5617,7 @@
         </mc:Choice>
         <mc:Fallback>
           <w:pict>
-            <v:rect w14:anchorId="012D44F0" id="Rectangle 2" o:spid="_x0000_s1026" style="position:absolute;margin-left:.85pt;margin-top:30.4pt;width:219.6pt;height:4.3pt;z-index:251659264;visibility:visible;mso-wrap-style:square;mso-width-percent:0;mso-height-percent:0;mso-wrap-distance-left:9pt;mso-wrap-distance-top:0;mso-wrap-distance-right:9pt;mso-wrap-distance-bottom:0;mso-position-horizontal:absolute;mso-position-horizontal-relative:text;mso-position-vertical:absolute;mso-position-vertical-relative:text;mso-width-percent:0;mso-height-percent:0;mso-width-relative:margin;mso-height-relative:margin;v-text-anchor:middle" o:gfxdata="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" fillcolor="red" strokecolor="red" strokeweight="1pt"/>
+            <v:rect w14:anchorId="046F8626" id="Rectangle 2" o:spid="_x0000_s1026" style="position:absolute;margin-left:.85pt;margin-top:30.4pt;width:219.6pt;height:4.3pt;z-index:251659264;visibility:visible;mso-wrap-style:square;mso-width-percent:0;mso-height-percent:0;mso-wrap-distance-left:9pt;mso-wrap-distance-top:0;mso-wrap-distance-right:9pt;mso-wrap-distance-bottom:0;mso-position-horizontal:absolute;mso-position-horizontal-relative:text;mso-position-vertical:absolute;mso-position-vertical-relative:text;mso-width-percent:0;mso-height-percent:0;mso-width-relative:margin;mso-height-relative:margin;v-text-anchor:middle" o:gfxdata="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" fillcolor="red" strokecolor="red" strokeweight="1pt"/>
           </w:pict>
         </mc:Fallback>
       </mc:AlternateContent>
@@ -5680,7 +5727,7 @@
         </mc:Choice>
         <mc:Fallback>
           <w:pict>
-            <v:rect w14:anchorId="5415D00F" id="Rectangle 2" o:spid="_x0000_s1026" style="position:absolute;margin-left:49.6pt;margin-top:3.1pt;width:489.6pt;height:1.4pt;z-index:251657216;visibility:visible;mso-wrap-style:square;mso-width-percent:0;mso-height-percent:0;mso-wrap-distance-left:9pt;mso-wrap-distance-top:0;mso-wrap-distance-right:9pt;mso-wrap-distance-bottom:0;mso-position-horizontal:absolute;mso-position-horizontal-relative:text;mso-position-vertical:absolute;mso-position-vertical-relative:text;mso-width-percent:0;mso-height-percent:0;mso-width-relative:margin;mso-height-relative:margin;v-text-anchor:middle" o:gfxdata="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" fillcolor="#d8d8d8 [2732]" strokecolor="#d8d8d8 [2732]" strokeweight="1pt"/>
+            <v:rect w14:anchorId="5B2B5543" id="Rectangle 2" o:spid="_x0000_s1026" style="position:absolute;margin-left:49.6pt;margin-top:3.1pt;width:489.6pt;height:1.4pt;z-index:251657216;visibility:visible;mso-wrap-style:square;mso-width-percent:0;mso-height-percent:0;mso-wrap-distance-left:9pt;mso-wrap-distance-top:0;mso-wrap-distance-right:9pt;mso-wrap-distance-bottom:0;mso-position-horizontal:absolute;mso-position-horizontal-relative:text;mso-position-vertical:absolute;mso-position-vertical-relative:text;mso-width-percent:0;mso-height-percent:0;mso-width-relative:margin;mso-height-relative:margin;v-text-anchor:middle" o:gfxdata="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" fillcolor="#d8d8d8 [2732]" strokecolor="#d8d8d8 [2732]" strokeweight="1pt"/>
           </w:pict>
         </mc:Fallback>
       </mc:AlternateContent>

</xml_diff>